<commit_message>
Changed the times on failing test in Tests/Run_Methods_Tests.class.sql to prevent rounding error. Not sure how this was not caught before.
</commit_message>
<xml_diff>
--- a/Build/Install the tSQLt build.docx
+++ b/Build/Install the tSQLt build.docx
@@ -86,12 +86,7 @@
         </w:numPr>
       </w:pPr>
       <w:r>
-        <w:t>C</w:t>
-      </w:r>
-      <w:bookmarkStart w:id="0" w:name="_GoBack"/>
-      <w:bookmarkEnd w:id="0"/>
-      <w:r>
-        <w:t xml:space="preserve">D  </w:t>
+        <w:t xml:space="preserve">CD  </w:t>
       </w:r>
       <w:r>
         <w:t>[</w:t>
@@ -116,14 +111,7 @@
           <w:rFonts w:ascii="Courier New" w:hAnsi="Courier New" w:cs="Courier New"/>
           <w:highlight w:val="lightGray"/>
         </w:rPr>
-        <w:t>git clone</w:t>
-      </w:r>
-      <w:r>
-        <w:rPr>
-          <w:rFonts w:ascii="Courier New" w:hAnsi="Courier New" w:cs="Courier New"/>
-          <w:highlight w:val="lightGray"/>
-        </w:rPr>
-        <w:t xml:space="preserve"> </w:t>
+        <w:t xml:space="preserve">git clone </w:t>
       </w:r>
       <w:hyperlink r:id="rId6" w:history="1">
         <w:r>
@@ -1052,13 +1040,7 @@
       </w:r>
       <w:r>
         <w:br/>
-        <w:t>(</w:t>
-      </w:r>
-      <w:r>
-        <w:t>The last three items in the Arguments box are: SQL Server version, Instance, Database. The version is important, because tSQLt has different tests for different versions.</w:t>
-      </w:r>
-      <w:r>
-        <w:t>)</w:t>
+        <w:t>(The last three items in the Arguments box are: SQL Server version, Instance, Database. The version is important, because tSQLt has different tests for different versions.)</w:t>
       </w:r>
     </w:p>
     <w:tbl>
@@ -1254,14 +1236,7 @@
           <w:rFonts w:ascii="Courier New" w:hAnsi="Courier New" w:cs="Courier New"/>
           <w:highlight w:val="lightGray"/>
         </w:rPr>
-        <w:t xml:space="preserve">.\tSQLt </w:t>
-      </w:r>
-      <w:r>
-        <w:rPr>
-          <w:rFonts w:ascii="Courier New" w:hAnsi="Courier New" w:cs="Courier New"/>
-          <w:highlight w:val="lightGray"/>
-        </w:rPr>
-        <w:t>\tSQLt.ssmssln</w:t>
+        <w:t>.\tSQLt \tSQLt.ssmssln</w:t>
       </w:r>
     </w:p>
     <w:p>
@@ -1364,9 +1339,70 @@
         </w:rPr>
         <w:t>Confirm Build Succeeded</w:t>
       </w:r>
+    </w:p>
+    <w:p>
+      <w:pPr>
+        <w:pStyle w:val="Heading2"/>
+      </w:pPr>
+      <w:r>
+        <w:t>Additional steps that might be needed</w:t>
+      </w:r>
+    </w:p>
+    <w:p>
+      <w:pPr>
+        <w:pStyle w:val="Heading2"/>
+        <w:numPr>
+          <w:ilvl w:val="0"/>
+          <w:numId w:val="10"/>
+        </w:numPr>
+      </w:pPr>
+      <w:r>
+        <w:rPr>
+          <w:rFonts w:ascii="Consolas" w:hAnsi="Consolas" w:cs="Consolas"/>
+          <w:color w:val="000000"/>
+          <w:sz w:val="19"/>
+          <w:szCs w:val="19"/>
+          <w:highlight w:val="white"/>
+        </w:rPr>
+        <w:t xml:space="preserve">EXEC </w:t>
+      </w:r>
+      <w:proofErr w:type="spellStart"/>
+      <w:r>
+        <w:rPr>
+          <w:rFonts w:ascii="Consolas" w:hAnsi="Consolas" w:cs="Consolas"/>
+          <w:color w:val="000000"/>
+          <w:sz w:val="19"/>
+          <w:szCs w:val="19"/>
+          <w:highlight w:val="white"/>
+        </w:rPr>
+        <w:t>tSQLt</w:t>
+      </w:r>
+      <w:r>
+        <w:rPr>
+          <w:rFonts w:ascii="Consolas" w:hAnsi="Consolas" w:cs="Consolas"/>
+          <w:color w:val="808080"/>
+          <w:sz w:val="19"/>
+          <w:szCs w:val="19"/>
+          <w:highlight w:val="white"/>
+        </w:rPr>
+        <w:t>.</w:t>
+      </w:r>
+      <w:r>
+        <w:rPr>
+          <w:rFonts w:ascii="Consolas" w:hAnsi="Consolas" w:cs="Consolas"/>
+          <w:color w:val="000000"/>
+          <w:sz w:val="19"/>
+          <w:szCs w:val="19"/>
+          <w:highlight w:val="white"/>
+        </w:rPr>
+        <w:t>InstallExternalAccessKey</w:t>
+      </w:r>
+      <w:proofErr w:type="spellEnd"/>
       <w:r>
         <w:br/>
       </w:r>
+      <w:bookmarkStart w:id="0" w:name="_GoBack"/>
+      <w:bookmarkEnd w:id="0"/>
       <w:r>
         <w:br/>
       </w:r>
@@ -2179,6 +2215,119 @@
       <w:pPr>
         <w:ind w:left="6480" w:hanging="180"/>
       </w:pPr>
+    </w:lvl>
+  </w:abstractNum>
+  <w:abstractNum w:abstractNumId="9" w15:restartNumberingAfterBreak="0">
+    <w:nsid w:val="7FA93C56"/>
+    <w:multiLevelType w:val="hybridMultilevel"/>
+    <w:tmpl w:val="FA86A444"/>
+    <w:lvl w:ilvl="0" w:tplc="04090001">
+      <w:start w:val="1"/>
+      <w:numFmt w:val="bullet"/>
+      <w:lvlText w:val=""/>
+      <w:lvlJc w:val="left"/>
+      <w:pPr>
+        <w:ind w:left="720" w:hanging="360"/>
+      </w:pPr>
+      <w:rPr>
+        <w:rFonts w:ascii="Symbol" w:hAnsi="Symbol" w:hint="default"/>
+      </w:rPr>
+    </w:lvl>
+    <w:lvl w:ilvl="1" w:tplc="04090003" w:tentative="1">
+      <w:start w:val="1"/>
+      <w:numFmt w:val="bullet"/>
+      <w:lvlText w:val="o"/>
+      <w:lvlJc w:val="left"/>
+      <w:pPr>
+        <w:ind w:left="1440" w:hanging="360"/>
+      </w:pPr>
+      <w:rPr>
+        <w:rFonts w:ascii="Courier New" w:hAnsi="Courier New" w:cs="Courier New" w:hint="default"/>
+      </w:rPr>
+    </w:lvl>
+    <w:lvl w:ilvl="2" w:tplc="04090005" w:tentative="1">
+      <w:start w:val="1"/>
+      <w:numFmt w:val="bullet"/>
+      <w:lvlText w:val=""/>
+      <w:lvlJc w:val="left"/>
+      <w:pPr>
+        <w:ind w:left="2160" w:hanging="360"/>
+      </w:pPr>
+      <w:rPr>
+        <w:rFonts w:ascii="Wingdings" w:hAnsi="Wingdings" w:hint="default"/>
+      </w:rPr>
+    </w:lvl>
+    <w:lvl w:ilvl="3" w:tplc="04090001" w:tentative="1">
+      <w:start w:val="1"/>
+      <w:numFmt w:val="bullet"/>
+      <w:lvlText w:val=""/>
+      <w:lvlJc w:val="left"/>
+      <w:pPr>
+        <w:ind w:left="2880" w:hanging="360"/>
+      </w:pPr>
+      <w:rPr>
+        <w:rFonts w:ascii="Symbol" w:hAnsi="Symbol" w:hint="default"/>
+      </w:rPr>
+    </w:lvl>
+    <w:lvl w:ilvl="4" w:tplc="04090003" w:tentative="1">
+      <w:start w:val="1"/>
+      <w:numFmt w:val="bullet"/>
+      <w:lvlText w:val="o"/>
+      <w:lvlJc w:val="left"/>
+      <w:pPr>
+        <w:ind w:left="3600" w:hanging="360"/>
+      </w:pPr>
+      <w:rPr>
+        <w:rFonts w:ascii="Courier New" w:hAnsi="Courier New" w:cs="Courier New" w:hint="default"/>
+      </w:rPr>
+    </w:lvl>
+    <w:lvl w:ilvl="5" w:tplc="04090005" w:tentative="1">
+      <w:start w:val="1"/>
+      <w:numFmt w:val="bullet"/>
+      <w:lvlText w:val=""/>
+      <w:lvlJc w:val="left"/>
+      <w:pPr>
+        <w:ind w:left="4320" w:hanging="360"/>
+      </w:pPr>
+      <w:rPr>
+        <w:rFonts w:ascii="Wingdings" w:hAnsi="Wingdings" w:hint="default"/>
+      </w:rPr>
+    </w:lvl>
+    <w:lvl w:ilvl="6" w:tplc="04090001" w:tentative="1">
+      <w:start w:val="1"/>
+      <w:numFmt w:val="bullet"/>
+      <w:lvlText w:val=""/>
+      <w:lvlJc w:val="left"/>
+      <w:pPr>
+        <w:ind w:left="5040" w:hanging="360"/>
+      </w:pPr>
+      <w:rPr>
+        <w:rFonts w:ascii="Symbol" w:hAnsi="Symbol" w:hint="default"/>
+      </w:rPr>
+    </w:lvl>
+    <w:lvl w:ilvl="7" w:tplc="04090003" w:tentative="1">
+      <w:start w:val="1"/>
+      <w:numFmt w:val="bullet"/>
+      <w:lvlText w:val="o"/>
+      <w:lvlJc w:val="left"/>
+      <w:pPr>
+        <w:ind w:left="5760" w:hanging="360"/>
+      </w:pPr>
+      <w:rPr>
+        <w:rFonts w:ascii="Courier New" w:hAnsi="Courier New" w:cs="Courier New" w:hint="default"/>
+      </w:rPr>
+    </w:lvl>
+    <w:lvl w:ilvl="8" w:tplc="04090005" w:tentative="1">
+      <w:start w:val="1"/>
+      <w:numFmt w:val="bullet"/>
+      <w:lvlText w:val=""/>
+      <w:lvlJc w:val="left"/>
+      <w:pPr>
+        <w:ind w:left="6480" w:hanging="360"/>
+      </w:pPr>
+      <w:rPr>
+        <w:rFonts w:ascii="Wingdings" w:hAnsi="Wingdings" w:hint="default"/>
+      </w:rPr>
     </w:lvl>
   </w:abstractNum>
   <w:num w:numId="1">
@@ -2207,6 +2356,9 @@
   </w:num>
   <w:num w:numId="9">
     <w:abstractNumId w:val="0"/>
+  </w:num>
+  <w:num w:numId="10">
+    <w:abstractNumId w:val="9"/>
   </w:num>
 </w:numbering>
 </file>

</xml_diff>

<commit_message>
Fixed several permission and side-effect issues in the build file. Finished Build/Install the tSQLt build.docx
</commit_message>
<xml_diff>
--- a/Build/Install the tSQLt build.docx
+++ b/Build/Install the tSQLt build.docx
@@ -1339,70 +1339,83 @@
         </w:rPr>
         <w:t>Confirm Build Succeeded</w:t>
       </w:r>
-    </w:p>
-    <w:p>
-      <w:pPr>
-        <w:pStyle w:val="Heading2"/>
-      </w:pPr>
-      <w:r>
-        <w:t>Additional steps that might be needed</w:t>
-      </w:r>
-    </w:p>
-    <w:p>
-      <w:pPr>
-        <w:pStyle w:val="Heading2"/>
-        <w:numPr>
-          <w:ilvl w:val="0"/>
-          <w:numId w:val="10"/>
-        </w:numPr>
-      </w:pPr>
-      <w:r>
-        <w:rPr>
-          <w:rFonts w:ascii="Consolas" w:hAnsi="Consolas" w:cs="Consolas"/>
-          <w:color w:val="000000"/>
-          <w:sz w:val="19"/>
-          <w:szCs w:val="19"/>
-          <w:highlight w:val="white"/>
-        </w:rPr>
-        <w:t xml:space="preserve">EXEC </w:t>
-      </w:r>
-      <w:proofErr w:type="spellStart"/>
-      <w:r>
-        <w:rPr>
-          <w:rFonts w:ascii="Consolas" w:hAnsi="Consolas" w:cs="Consolas"/>
-          <w:color w:val="000000"/>
-          <w:sz w:val="19"/>
-          <w:szCs w:val="19"/>
-          <w:highlight w:val="white"/>
-        </w:rPr>
-        <w:t>tSQLt</w:t>
-      </w:r>
-      <w:r>
-        <w:rPr>
-          <w:rFonts w:ascii="Consolas" w:hAnsi="Consolas" w:cs="Consolas"/>
-          <w:color w:val="808080"/>
-          <w:sz w:val="19"/>
-          <w:szCs w:val="19"/>
-          <w:highlight w:val="white"/>
-        </w:rPr>
-        <w:t>.</w:t>
-      </w:r>
-      <w:r>
-        <w:rPr>
-          <w:rFonts w:ascii="Consolas" w:hAnsi="Consolas" w:cs="Consolas"/>
-          <w:color w:val="000000"/>
-          <w:sz w:val="19"/>
-          <w:szCs w:val="19"/>
-          <w:highlight w:val="white"/>
-        </w:rPr>
-        <w:t>InstallExternalAccessKey</w:t>
-      </w:r>
-      <w:proofErr w:type="spellEnd"/>
-      <w:r>
-        <w:br/>
+      <w:r>
+        <w:rPr>
+          <w:rFonts w:ascii="Courier New" w:hAnsi="Courier New" w:cs="Courier New"/>
+        </w:rPr>
+        <w:t>:</w:t>
+      </w:r>
+    </w:p>
+    <w:p>
+      <w:pPr>
+        <w:pStyle w:val="ListParagraph"/>
+      </w:pPr>
+      <w:r>
+        <w:rPr>
+          <w:rFonts w:ascii="Courier New" w:hAnsi="Courier New" w:cs="Courier New"/>
+        </w:rPr>
+        <w:t>Note</w:t>
+      </w:r>
+      <w:r>
+        <w:rPr>
+          <w:rFonts w:ascii="Courier New" w:hAnsi="Courier New" w:cs="Courier New"/>
+        </w:rPr>
+        <w:t xml:space="preserve"> -</w:t>
       </w:r>
       <w:bookmarkStart w:id="0" w:name="_GoBack"/>
       <w:bookmarkEnd w:id="0"/>
+      <w:r>
+        <w:rPr>
+          <w:rFonts w:ascii="Courier New" w:hAnsi="Courier New" w:cs="Courier New"/>
+        </w:rPr>
+        <w:t xml:space="preserve"> You’ll get several of these messages throughout. The final one is the important one.</w:t>
+      </w:r>
+      <w:r>
+        <w:rPr>
+          <w:rFonts w:ascii="Courier New" w:hAnsi="Courier New" w:cs="Courier New"/>
+        </w:rPr>
+        <w:br/>
+      </w:r>
+      <w:r>
+        <w:rPr>
+          <w:noProof/>
+        </w:rPr>
+        <w:drawing>
+          <wp:inline distT="0" distB="0" distL="0" distR="0" wp14:anchorId="1D01681F" wp14:editId="5A04271B">
+            <wp:extent cx="3133725" cy="1895475"/>
+            <wp:effectExtent l="0" t="0" r="9525" b="9525"/>
+            <wp:docPr id="2" name="Picture 2"/>
+            <wp:cNvGraphicFramePr>
+              <a:graphicFrameLocks xmlns:a="http://schemas.openxmlformats.org/drawingml/2006/main" noChangeAspect="1"/>
+            </wp:cNvGraphicFramePr>
+            <a:graphic xmlns:a="http://schemas.openxmlformats.org/drawingml/2006/main">
+              <a:graphicData uri="http://schemas.openxmlformats.org/drawingml/2006/picture">
+                <pic:pic xmlns:pic="http://schemas.openxmlformats.org/drawingml/2006/picture">
+                  <pic:nvPicPr>
+                    <pic:cNvPr id="1" name=""/>
+                    <pic:cNvPicPr/>
+                  </pic:nvPicPr>
+                  <pic:blipFill>
+                    <a:blip r:embed="rId19"/>
+                    <a:stretch>
+                      <a:fillRect/>
+                    </a:stretch>
+                  </pic:blipFill>
+                  <pic:spPr>
+                    <a:xfrm>
+                      <a:off x="0" y="0"/>
+                      <a:ext cx="3133725" cy="1895475"/>
+                    </a:xfrm>
+                    <a:prstGeom prst="rect">
+                      <a:avLst/>
+                    </a:prstGeom>
+                  </pic:spPr>
+                </pic:pic>
+              </a:graphicData>
+            </a:graphic>
+          </wp:inline>
+        </w:drawing>
+      </w:r>
       <w:r>
         <w:br/>
       </w:r>

</xml_diff>

<commit_message>
updated Install the tSQLt build.docx
fixed spelling in tSQLt.validatebuild
</commit_message>
<xml_diff>
--- a/Build/Install the tSQLt build.docx
+++ b/Build/Install the tSQLt build.docx
@@ -282,15 +282,20 @@
         </w:rPr>
         <w:t xml:space="preserve">Setup.bat </w:t>
       </w:r>
-      <w:proofErr w:type="spellStart"/>
       <w:r>
         <w:rPr>
           <w:rFonts w:ascii="Courier New" w:hAnsi="Courier New" w:cs="Courier New"/>
           <w:highlight w:val="lightGray"/>
         </w:rPr>
-        <w:t>tSQLt_Dev</w:t>
-      </w:r>
-      <w:proofErr w:type="spellEnd"/>
+        <w:t>Dev_</w:t>
+      </w:r>
+      <w:r>
+        <w:rPr>
+          <w:rFonts w:ascii="Courier New" w:hAnsi="Courier New" w:cs="Courier New"/>
+          <w:highlight w:val="lightGray"/>
+        </w:rPr>
+        <w:t>tSQLt</w:t>
+      </w:r>
     </w:p>
     <w:p>
       <w:pPr>
@@ -372,6 +377,29 @@
       <w:r>
         <w:t>)</w:t>
       </w:r>
+    </w:p>
+    <w:p>
+      <w:pPr>
+        <w:pStyle w:val="ListParagraph"/>
+        <w:numPr>
+          <w:ilvl w:val="0"/>
+          <w:numId w:val="7"/>
+        </w:numPr>
+      </w:pPr>
+      <w:r>
+        <w:t xml:space="preserve">You might have to follow these steps </w:t>
+      </w:r>
+      <w:r>
+        <w:t xml:space="preserve">before unzipping: </w:t>
+      </w:r>
+      <w:hyperlink r:id="rId10" w:history="1">
+        <w:r>
+          <w:rPr>
+            <w:rStyle w:val="Hyperlink"/>
+          </w:rPr>
+          <w:t>https://stackoverflow.com/questions/8605122/how-do-i-resolve-configuration-errors-with-nant-0-91</w:t>
+        </w:r>
+      </w:hyperlink>
     </w:p>
     <w:p>
       <w:pPr>
@@ -433,7 +461,7 @@
                     <pic:cNvPicPr/>
                   </pic:nvPicPr>
                   <pic:blipFill>
-                    <a:blip r:embed="rId10"/>
+                    <a:blip r:embed="rId11"/>
                     <a:stretch>
                       <a:fillRect/>
                     </a:stretch>
@@ -523,7 +551,7 @@
                     <pic:cNvPicPr/>
                   </pic:nvPicPr>
                   <pic:blipFill>
-                    <a:blip r:embed="rId11"/>
+                    <a:blip r:embed="rId12"/>
                     <a:stretch>
                       <a:fillRect/>
                     </a:stretch>
@@ -579,7 +607,7 @@
                     <pic:cNvPicPr/>
                   </pic:nvPicPr>
                   <pic:blipFill>
-                    <a:blip r:embed="rId12"/>
+                    <a:blip r:embed="rId13"/>
                     <a:stretch>
                       <a:fillRect/>
                     </a:stretch>
@@ -655,7 +683,7 @@
                     <pic:cNvPicPr/>
                   </pic:nvPicPr>
                   <pic:blipFill>
-                    <a:blip r:embed="rId13"/>
+                    <a:blip r:embed="rId14"/>
                     <a:stretch>
                       <a:fillRect/>
                     </a:stretch>
@@ -696,6 +724,9 @@
           <w:numId w:val="8"/>
         </w:numPr>
       </w:pPr>
+      <w:r>
+        <w:t>Restart SQL Server Management Studio (if it was running).</w:t>
+      </w:r>
     </w:p>
     <w:p>
       <w:pPr>
@@ -752,7 +783,7 @@
                     <pic:cNvPicPr/>
                   </pic:nvPicPr>
                   <pic:blipFill>
-                    <a:blip r:embed="rId14"/>
+                    <a:blip r:embed="rId15"/>
                     <a:stretch>
                       <a:fillRect/>
                     </a:stretch>
@@ -807,7 +838,7 @@
                     <pic:cNvPicPr/>
                   </pic:nvPicPr>
                   <pic:blipFill>
-                    <a:blip r:embed="rId15"/>
+                    <a:blip r:embed="rId16"/>
                     <a:stretch>
                       <a:fillRect/>
                     </a:stretch>
@@ -950,7 +981,7 @@
                     <pic:cNvPicPr/>
                   </pic:nvPicPr>
                   <pic:blipFill>
-                    <a:blip r:embed="rId16"/>
+                    <a:blip r:embed="rId17"/>
                     <a:stretch>
                       <a:fillRect/>
                     </a:stretch>
@@ -1006,7 +1037,7 @@
                     <pic:cNvPicPr/>
                   </pic:nvPicPr>
                   <pic:blipFill>
-                    <a:blip r:embed="rId17"/>
+                    <a:blip r:embed="rId18"/>
                     <a:stretch>
                       <a:fillRect/>
                     </a:stretch>
@@ -1199,13 +1230,71 @@
         </w:tc>
       </w:tr>
     </w:tbl>
-    <w:p/>
+    <w:p>
+      <w:pPr>
+        <w:pStyle w:val="ListParagraph"/>
+        <w:numPr>
+          <w:ilvl w:val="0"/>
+          <w:numId w:val="6"/>
+        </w:numPr>
+      </w:pPr>
+      <w:r>
+        <w:lastRenderedPageBreak/>
+        <w:t>Change the check boxes to this:</w:t>
+      </w:r>
+      <w:r>
+        <w:br/>
+      </w:r>
+      <w:r>
+        <w:rPr>
+          <w:noProof/>
+        </w:rPr>
+        <w:drawing>
+          <wp:inline distT="0" distB="0" distL="0" distR="0" wp14:anchorId="01B402D1" wp14:editId="71DCB5BC">
+            <wp:extent cx="4371975" cy="4333875"/>
+            <wp:effectExtent l="0" t="0" r="9525" b="9525"/>
+            <wp:docPr id="17" name="Picture 17"/>
+            <wp:cNvGraphicFramePr>
+              <a:graphicFrameLocks xmlns:a="http://schemas.openxmlformats.org/drawingml/2006/main" noChangeAspect="1"/>
+            </wp:cNvGraphicFramePr>
+            <a:graphic xmlns:a="http://schemas.openxmlformats.org/drawingml/2006/main">
+              <a:graphicData uri="http://schemas.openxmlformats.org/drawingml/2006/picture">
+                <pic:pic xmlns:pic="http://schemas.openxmlformats.org/drawingml/2006/picture">
+                  <pic:nvPicPr>
+                    <pic:cNvPr id="1" name=""/>
+                    <pic:cNvPicPr/>
+                  </pic:nvPicPr>
+                  <pic:blipFill>
+                    <a:blip r:embed="rId19"/>
+                    <a:stretch>
+                      <a:fillRect/>
+                    </a:stretch>
+                  </pic:blipFill>
+                  <pic:spPr>
+                    <a:xfrm>
+                      <a:off x="0" y="0"/>
+                      <a:ext cx="4371975" cy="4333875"/>
+                    </a:xfrm>
+                    <a:prstGeom prst="rect">
+                      <a:avLst/>
+                    </a:prstGeom>
+                  </pic:spPr>
+                </pic:pic>
+              </a:graphicData>
+            </a:graphic>
+          </wp:inline>
+        </w:drawing>
+      </w:r>
+    </w:p>
     <w:p>
       <w:pPr>
         <w:pStyle w:val="Heading2"/>
       </w:pPr>
       <w:r>
-        <w:t>Run the build</w:t>
+        <w:t>Prepare</w:t>
+      </w:r>
+      <w:r>
+        <w:t xml:space="preserve"> the build</w:t>
       </w:r>
     </w:p>
     <w:p>
@@ -1266,6 +1355,73 @@
         <w:numPr>
           <w:ilvl w:val="0"/>
           <w:numId w:val="9"/>
+        </w:numPr>
+      </w:pPr>
+      <w:r>
+        <w:t xml:space="preserve">Enable CLR (you can use </w:t>
+      </w:r>
+      <w:proofErr w:type="spellStart"/>
+      <w:r>
+        <w:t>EnableCLR.sql</w:t>
+      </w:r>
+      <w:proofErr w:type="spellEnd"/>
+      <w:r>
+        <w:t xml:space="preserve"> in the build folder)</w:t>
+      </w:r>
+    </w:p>
+    <w:p>
+      <w:pPr>
+        <w:pStyle w:val="ListParagraph"/>
+        <w:numPr>
+          <w:ilvl w:val="0"/>
+          <w:numId w:val="9"/>
+        </w:numPr>
+      </w:pPr>
+      <w:r>
+        <w:t xml:space="preserve">Make sure you have .NET 2.0 installed </w:t>
+      </w:r>
+    </w:p>
+    <w:p>
+      <w:pPr>
+        <w:pStyle w:val="ListParagraph"/>
+        <w:numPr>
+          <w:ilvl w:val="1"/>
+          <w:numId w:val="9"/>
+        </w:numPr>
+      </w:pPr>
+      <w:r>
+        <w:t>needed for compatibility with SQL Server 2008</w:t>
+      </w:r>
+      <w:bookmarkStart w:id="0" w:name="_GoBack"/>
+      <w:bookmarkEnd w:id="0"/>
+    </w:p>
+    <w:p>
+      <w:pPr>
+        <w:pStyle w:val="ListParagraph"/>
+        <w:numPr>
+          <w:ilvl w:val="1"/>
+          <w:numId w:val="9"/>
+        </w:numPr>
+      </w:pPr>
+      <w:r>
+        <w:t>In newer windows versions you’ll have to install 3.5 which will automatically install 2.0</w:t>
+      </w:r>
+    </w:p>
+    <w:p>
+      <w:pPr>
+        <w:pStyle w:val="Heading2"/>
+      </w:pPr>
+      <w:r>
+        <w:t>Run the build</w:t>
+      </w:r>
+    </w:p>
+    <w:p/>
+    <w:p>
+      <w:pPr>
+        <w:pStyle w:val="ListParagraph"/>
+        <w:numPr>
+          <w:ilvl w:val="0"/>
+          <w:numId w:val="12"/>
         </w:numPr>
       </w:pPr>
       <w:r>
@@ -1304,7 +1460,7 @@
                     <pic:cNvPicPr/>
                   </pic:nvPicPr>
                   <pic:blipFill>
-                    <a:blip r:embed="rId18"/>
+                    <a:blip r:embed="rId20"/>
                     <a:stretch>
                       <a:fillRect/>
                     </a:stretch>
@@ -1330,7 +1486,7 @@
         <w:pStyle w:val="ListParagraph"/>
         <w:numPr>
           <w:ilvl w:val="0"/>
-          <w:numId w:val="9"/>
+          <w:numId w:val="12"/>
         </w:numPr>
       </w:pPr>
       <w:r>
@@ -1362,8 +1518,6 @@
         </w:rPr>
         <w:t xml:space="preserve"> -</w:t>
       </w:r>
-      <w:bookmarkStart w:id="0" w:name="_GoBack"/>
-      <w:bookmarkEnd w:id="0"/>
       <w:r>
         <w:rPr>
           <w:rFonts w:ascii="Courier New" w:hAnsi="Courier New" w:cs="Courier New"/>
@@ -1396,7 +1550,7 @@
                     <pic:cNvPicPr/>
                   </pic:nvPicPr>
                   <pic:blipFill>
-                    <a:blip r:embed="rId19"/>
+                    <a:blip r:embed="rId21"/>
                     <a:stretch>
                       <a:fillRect/>
                     </a:stretch>
@@ -1420,6 +1574,266 @@
         <w:br/>
       </w:r>
     </w:p>
+    <w:p>
+      <w:pPr>
+        <w:pStyle w:val="Heading2"/>
+      </w:pPr>
+      <w:r>
+        <w:lastRenderedPageBreak/>
+        <w:t>FLUP</w:t>
+      </w:r>
+    </w:p>
+    <w:p>
+      <w:pPr>
+        <w:pStyle w:val="ListParagraph"/>
+        <w:numPr>
+          <w:ilvl w:val="0"/>
+          <w:numId w:val="11"/>
+        </w:numPr>
+      </w:pPr>
+      <w:r>
+        <w:t xml:space="preserve">SQL Server Alias with </w:t>
+      </w:r>
+      <w:proofErr w:type="gramStart"/>
+      <w:r>
+        <w:t>other</w:t>
+      </w:r>
+      <w:proofErr w:type="gramEnd"/>
+      <w:r>
+        <w:t xml:space="preserve"> tool</w:t>
+      </w:r>
+      <w:r>
+        <w:br/>
+      </w:r>
+      <w:r>
+        <w:rPr>
+          <w:noProof/>
+        </w:rPr>
+        <w:drawing>
+          <wp:inline distT="0" distB="0" distL="0" distR="0" wp14:anchorId="0263EE38" wp14:editId="4EB67A56">
+            <wp:extent cx="3819525" cy="6057900"/>
+            <wp:effectExtent l="0" t="0" r="9525" b="0"/>
+            <wp:docPr id="4" name="Picture 4"/>
+            <wp:cNvGraphicFramePr>
+              <a:graphicFrameLocks xmlns:a="http://schemas.openxmlformats.org/drawingml/2006/main" noChangeAspect="1"/>
+            </wp:cNvGraphicFramePr>
+            <a:graphic xmlns:a="http://schemas.openxmlformats.org/drawingml/2006/main">
+              <a:graphicData uri="http://schemas.openxmlformats.org/drawingml/2006/picture">
+                <pic:pic xmlns:pic="http://schemas.openxmlformats.org/drawingml/2006/picture">
+                  <pic:nvPicPr>
+                    <pic:cNvPr id="1" name=""/>
+                    <pic:cNvPicPr/>
+                  </pic:nvPicPr>
+                  <pic:blipFill>
+                    <a:blip r:embed="rId22"/>
+                    <a:stretch>
+                      <a:fillRect/>
+                    </a:stretch>
+                  </pic:blipFill>
+                  <pic:spPr>
+                    <a:xfrm>
+                      <a:off x="0" y="0"/>
+                      <a:ext cx="3819525" cy="6057900"/>
+                    </a:xfrm>
+                    <a:prstGeom prst="rect">
+                      <a:avLst/>
+                    </a:prstGeom>
+                  </pic:spPr>
+                </pic:pic>
+              </a:graphicData>
+            </a:graphic>
+          </wp:inline>
+        </w:drawing>
+      </w:r>
+    </w:p>
+    <w:p>
+      <w:pPr>
+        <w:pStyle w:val="ListParagraph"/>
+        <w:numPr>
+          <w:ilvl w:val="0"/>
+          <w:numId w:val="11"/>
+        </w:numPr>
+      </w:pPr>
+      <w:r>
+        <w:t xml:space="preserve">Deal with </w:t>
+      </w:r>
+      <w:proofErr w:type="spellStart"/>
+      <w:r>
+        <w:t>SigningKey</w:t>
+      </w:r>
+      <w:proofErr w:type="spellEnd"/>
+      <w:r>
+        <w:t xml:space="preserve"> (two keys with switch batch script)</w:t>
+      </w:r>
+    </w:p>
+    <w:p>
+      <w:pPr>
+        <w:pStyle w:val="ListParagraph"/>
+        <w:numPr>
+          <w:ilvl w:val="0"/>
+          <w:numId w:val="11"/>
+        </w:numPr>
+      </w:pPr>
+      <w:r>
+        <w:t>Check if newest msbuild</w:t>
+      </w:r>
+      <w:r>
+        <w:t>.exe</w:t>
+      </w:r>
+      <w:r>
+        <w:t xml:space="preserve"> </w:t>
+      </w:r>
+      <w:r>
+        <w:t>suffices.</w:t>
+      </w:r>
+    </w:p>
+    <w:p>
+      <w:pPr>
+        <w:pStyle w:val="ListParagraph"/>
+        <w:numPr>
+          <w:ilvl w:val="0"/>
+          <w:numId w:val="11"/>
+        </w:numPr>
+      </w:pPr>
+      <w:r>
+        <w:t xml:space="preserve">Provide instructions on </w:t>
+      </w:r>
+      <w:proofErr w:type="spellStart"/>
+      <w:r>
+        <w:t>SigningKey</w:t>
+      </w:r>
+      <w:proofErr w:type="spellEnd"/>
+    </w:p>
+    <w:p>
+      <w:pPr>
+        <w:pStyle w:val="ListParagraph"/>
+        <w:numPr>
+          <w:ilvl w:val="0"/>
+          <w:numId w:val="11"/>
+        </w:numPr>
+      </w:pPr>
+      <w:r>
+        <w:t>Fix “statement” in build file</w:t>
+      </w:r>
+    </w:p>
+    <w:p>
+      <w:pPr>
+        <w:pStyle w:val="ListParagraph"/>
+        <w:numPr>
+          <w:ilvl w:val="0"/>
+          <w:numId w:val="11"/>
+        </w:numPr>
+      </w:pPr>
+      <w:r>
+        <w:t xml:space="preserve">Enable CLR </w:t>
+      </w:r>
+    </w:p>
+    <w:tbl>
+      <w:tblPr>
+        <w:tblStyle w:val="TableGrid"/>
+        <w:tblW w:w="0" w:type="auto"/>
+        <w:tblInd w:w="720" w:type="dxa"/>
+        <w:tblLook w:val="04A0" w:firstRow="1" w:lastRow="0" w:firstColumn="1" w:lastColumn="0" w:noHBand="0" w:noVBand="1"/>
+      </w:tblPr>
+      <w:tblGrid>
+        <w:gridCol w:w="8630"/>
+      </w:tblGrid>
+      <w:tr>
+        <w:tc>
+          <w:tcPr>
+            <w:tcW w:w="9350" w:type="dxa"/>
+          </w:tcPr>
+          <w:p>
+            <w:pPr>
+              <w:pStyle w:val="ListParagraph"/>
+              <w:numPr>
+                <w:ilvl w:val="0"/>
+                <w:numId w:val="11"/>
+              </w:numPr>
+            </w:pPr>
+            <w:proofErr w:type="spellStart"/>
+            <w:r>
+              <w:t>sp_configure</w:t>
+            </w:r>
+            <w:proofErr w:type="spellEnd"/>
+            <w:r>
+              <w:t xml:space="preserve"> 'Advanced Options', 1</w:t>
+            </w:r>
+          </w:p>
+          <w:p>
+            <w:pPr>
+              <w:pStyle w:val="ListParagraph"/>
+              <w:numPr>
+                <w:ilvl w:val="0"/>
+                <w:numId w:val="11"/>
+              </w:numPr>
+            </w:pPr>
+            <w:r>
+              <w:t>RECONFIGURE</w:t>
+            </w:r>
+          </w:p>
+          <w:p>
+            <w:pPr>
+              <w:pStyle w:val="ListParagraph"/>
+              <w:numPr>
+                <w:ilvl w:val="0"/>
+                <w:numId w:val="11"/>
+              </w:numPr>
+            </w:pPr>
+            <w:proofErr w:type="spellStart"/>
+            <w:r>
+              <w:t>sp_configure</w:t>
+            </w:r>
+            <w:proofErr w:type="spellEnd"/>
+            <w:r>
+              <w:t xml:space="preserve"> 'CLR Enabled', 1</w:t>
+            </w:r>
+          </w:p>
+          <w:p>
+            <w:pPr>
+              <w:pStyle w:val="ListParagraph"/>
+              <w:numPr>
+                <w:ilvl w:val="0"/>
+                <w:numId w:val="11"/>
+              </w:numPr>
+            </w:pPr>
+            <w:r>
+              <w:t>RECONFIGURE</w:t>
+            </w:r>
+          </w:p>
+          <w:p>
+            <w:r>
+              <w:lastRenderedPageBreak/>
+              <w:t>There’s also a file in the build folder (</w:t>
+            </w:r>
+          </w:p>
+        </w:tc>
+      </w:tr>
+    </w:tbl>
+    <w:p>
+      <w:pPr>
+        <w:pStyle w:val="ListParagraph"/>
+        <w:numPr>
+          <w:ilvl w:val="0"/>
+          <w:numId w:val="11"/>
+        </w:numPr>
+      </w:pPr>
+      <w:r>
+        <w:lastRenderedPageBreak/>
+        <w:t xml:space="preserve">Fix </w:t>
+      </w:r>
+      <w:r>
+        <w:t>“</w:t>
+      </w:r>
+      <w:proofErr w:type="spellStart"/>
+      <w:r>
+        <w:t>publickeytoken</w:t>
+      </w:r>
+      <w:proofErr w:type="spellEnd"/>
+      <w:r>
+        <w:t>” in EAKE tests</w:t>
+      </w:r>
+    </w:p>
     <w:sectPr>
       <w:pgSz w:w="12240" w:h="15840"/>
       <w:pgMar w:top="1440" w:right="1440" w:bottom="1440" w:left="1440" w:header="720" w:footer="720" w:gutter="0"/>
@@ -1448,7 +1862,7 @@
         <w:rFonts w:hint="default"/>
       </w:rPr>
     </w:lvl>
-    <w:lvl w:ilvl="1" w:tplc="04090019" w:tentative="1">
+    <w:lvl w:ilvl="1" w:tplc="04090019">
       <w:start w:val="1"/>
       <w:numFmt w:val="lowerLetter"/>
       <w:lvlText w:val="%2."/>
@@ -1789,6 +2203,208 @@
     </w:lvl>
   </w:abstractNum>
   <w:abstractNum w:abstractNumId="4" w15:restartNumberingAfterBreak="0">
+    <w:nsid w:val="3C622BB9"/>
+    <w:multiLevelType w:val="hybridMultilevel"/>
+    <w:tmpl w:val="1364331A"/>
+    <w:lvl w:ilvl="0" w:tplc="04090001">
+      <w:start w:val="1"/>
+      <w:numFmt w:val="bullet"/>
+      <w:lvlText w:val=""/>
+      <w:lvlJc w:val="left"/>
+      <w:pPr>
+        <w:ind w:left="720" w:hanging="360"/>
+      </w:pPr>
+      <w:rPr>
+        <w:rFonts w:ascii="Symbol" w:hAnsi="Symbol" w:hint="default"/>
+      </w:rPr>
+    </w:lvl>
+    <w:lvl w:ilvl="1" w:tplc="04090003" w:tentative="1">
+      <w:start w:val="1"/>
+      <w:numFmt w:val="bullet"/>
+      <w:lvlText w:val="o"/>
+      <w:lvlJc w:val="left"/>
+      <w:pPr>
+        <w:ind w:left="1440" w:hanging="360"/>
+      </w:pPr>
+      <w:rPr>
+        <w:rFonts w:ascii="Courier New" w:hAnsi="Courier New" w:cs="Courier New" w:hint="default"/>
+      </w:rPr>
+    </w:lvl>
+    <w:lvl w:ilvl="2" w:tplc="04090005" w:tentative="1">
+      <w:start w:val="1"/>
+      <w:numFmt w:val="bullet"/>
+      <w:lvlText w:val=""/>
+      <w:lvlJc w:val="left"/>
+      <w:pPr>
+        <w:ind w:left="2160" w:hanging="360"/>
+      </w:pPr>
+      <w:rPr>
+        <w:rFonts w:ascii="Wingdings" w:hAnsi="Wingdings" w:hint="default"/>
+      </w:rPr>
+    </w:lvl>
+    <w:lvl w:ilvl="3" w:tplc="04090001" w:tentative="1">
+      <w:start w:val="1"/>
+      <w:numFmt w:val="bullet"/>
+      <w:lvlText w:val=""/>
+      <w:lvlJc w:val="left"/>
+      <w:pPr>
+        <w:ind w:left="2880" w:hanging="360"/>
+      </w:pPr>
+      <w:rPr>
+        <w:rFonts w:ascii="Symbol" w:hAnsi="Symbol" w:hint="default"/>
+      </w:rPr>
+    </w:lvl>
+    <w:lvl w:ilvl="4" w:tplc="04090003" w:tentative="1">
+      <w:start w:val="1"/>
+      <w:numFmt w:val="bullet"/>
+      <w:lvlText w:val="o"/>
+      <w:lvlJc w:val="left"/>
+      <w:pPr>
+        <w:ind w:left="3600" w:hanging="360"/>
+      </w:pPr>
+      <w:rPr>
+        <w:rFonts w:ascii="Courier New" w:hAnsi="Courier New" w:cs="Courier New" w:hint="default"/>
+      </w:rPr>
+    </w:lvl>
+    <w:lvl w:ilvl="5" w:tplc="04090005" w:tentative="1">
+      <w:start w:val="1"/>
+      <w:numFmt w:val="bullet"/>
+      <w:lvlText w:val=""/>
+      <w:lvlJc w:val="left"/>
+      <w:pPr>
+        <w:ind w:left="4320" w:hanging="360"/>
+      </w:pPr>
+      <w:rPr>
+        <w:rFonts w:ascii="Wingdings" w:hAnsi="Wingdings" w:hint="default"/>
+      </w:rPr>
+    </w:lvl>
+    <w:lvl w:ilvl="6" w:tplc="04090001" w:tentative="1">
+      <w:start w:val="1"/>
+      <w:numFmt w:val="bullet"/>
+      <w:lvlText w:val=""/>
+      <w:lvlJc w:val="left"/>
+      <w:pPr>
+        <w:ind w:left="5040" w:hanging="360"/>
+      </w:pPr>
+      <w:rPr>
+        <w:rFonts w:ascii="Symbol" w:hAnsi="Symbol" w:hint="default"/>
+      </w:rPr>
+    </w:lvl>
+    <w:lvl w:ilvl="7" w:tplc="04090003" w:tentative="1">
+      <w:start w:val="1"/>
+      <w:numFmt w:val="bullet"/>
+      <w:lvlText w:val="o"/>
+      <w:lvlJc w:val="left"/>
+      <w:pPr>
+        <w:ind w:left="5760" w:hanging="360"/>
+      </w:pPr>
+      <w:rPr>
+        <w:rFonts w:ascii="Courier New" w:hAnsi="Courier New" w:cs="Courier New" w:hint="default"/>
+      </w:rPr>
+    </w:lvl>
+    <w:lvl w:ilvl="8" w:tplc="04090005" w:tentative="1">
+      <w:start w:val="1"/>
+      <w:numFmt w:val="bullet"/>
+      <w:lvlText w:val=""/>
+      <w:lvlJc w:val="left"/>
+      <w:pPr>
+        <w:ind w:left="6480" w:hanging="360"/>
+      </w:pPr>
+      <w:rPr>
+        <w:rFonts w:ascii="Wingdings" w:hAnsi="Wingdings" w:hint="default"/>
+      </w:rPr>
+    </w:lvl>
+  </w:abstractNum>
+  <w:abstractNum w:abstractNumId="5" w15:restartNumberingAfterBreak="0">
+    <w:nsid w:val="479A197B"/>
+    <w:multiLevelType w:val="hybridMultilevel"/>
+    <w:tmpl w:val="9B00E3A4"/>
+    <w:lvl w:ilvl="0" w:tplc="04090011">
+      <w:start w:val="1"/>
+      <w:numFmt w:val="decimal"/>
+      <w:lvlText w:val="%1)"/>
+      <w:lvlJc w:val="left"/>
+      <w:pPr>
+        <w:ind w:left="720" w:hanging="360"/>
+      </w:pPr>
+      <w:rPr>
+        <w:rFonts w:hint="default"/>
+      </w:rPr>
+    </w:lvl>
+    <w:lvl w:ilvl="1" w:tplc="04090019" w:tentative="1">
+      <w:start w:val="1"/>
+      <w:numFmt w:val="lowerLetter"/>
+      <w:lvlText w:val="%2."/>
+      <w:lvlJc w:val="left"/>
+      <w:pPr>
+        <w:ind w:left="1440" w:hanging="360"/>
+      </w:pPr>
+    </w:lvl>
+    <w:lvl w:ilvl="2" w:tplc="0409001B" w:tentative="1">
+      <w:start w:val="1"/>
+      <w:numFmt w:val="lowerRoman"/>
+      <w:lvlText w:val="%3."/>
+      <w:lvlJc w:val="right"/>
+      <w:pPr>
+        <w:ind w:left="2160" w:hanging="180"/>
+      </w:pPr>
+    </w:lvl>
+    <w:lvl w:ilvl="3" w:tplc="0409000F" w:tentative="1">
+      <w:start w:val="1"/>
+      <w:numFmt w:val="decimal"/>
+      <w:lvlText w:val="%4."/>
+      <w:lvlJc w:val="left"/>
+      <w:pPr>
+        <w:ind w:left="2880" w:hanging="360"/>
+      </w:pPr>
+    </w:lvl>
+    <w:lvl w:ilvl="4" w:tplc="04090019" w:tentative="1">
+      <w:start w:val="1"/>
+      <w:numFmt w:val="lowerLetter"/>
+      <w:lvlText w:val="%5."/>
+      <w:lvlJc w:val="left"/>
+      <w:pPr>
+        <w:ind w:left="3600" w:hanging="360"/>
+      </w:pPr>
+    </w:lvl>
+    <w:lvl w:ilvl="5" w:tplc="0409001B" w:tentative="1">
+      <w:start w:val="1"/>
+      <w:numFmt w:val="lowerRoman"/>
+      <w:lvlText w:val="%6."/>
+      <w:lvlJc w:val="right"/>
+      <w:pPr>
+        <w:ind w:left="4320" w:hanging="180"/>
+      </w:pPr>
+    </w:lvl>
+    <w:lvl w:ilvl="6" w:tplc="0409000F" w:tentative="1">
+      <w:start w:val="1"/>
+      <w:numFmt w:val="decimal"/>
+      <w:lvlText w:val="%7."/>
+      <w:lvlJc w:val="left"/>
+      <w:pPr>
+        <w:ind w:left="5040" w:hanging="360"/>
+      </w:pPr>
+    </w:lvl>
+    <w:lvl w:ilvl="7" w:tplc="04090019" w:tentative="1">
+      <w:start w:val="1"/>
+      <w:numFmt w:val="lowerLetter"/>
+      <w:lvlText w:val="%8."/>
+      <w:lvlJc w:val="left"/>
+      <w:pPr>
+        <w:ind w:left="5760" w:hanging="360"/>
+      </w:pPr>
+    </w:lvl>
+    <w:lvl w:ilvl="8" w:tplc="0409001B" w:tentative="1">
+      <w:start w:val="1"/>
+      <w:numFmt w:val="lowerRoman"/>
+      <w:lvlText w:val="%9."/>
+      <w:lvlJc w:val="right"/>
+      <w:pPr>
+        <w:ind w:left="6480" w:hanging="180"/>
+      </w:pPr>
+    </w:lvl>
+  </w:abstractNum>
+  <w:abstractNum w:abstractNumId="6" w15:restartNumberingAfterBreak="0">
     <w:nsid w:val="4A5F654B"/>
     <w:multiLevelType w:val="hybridMultilevel"/>
     <w:tmpl w:val="E744DE40"/>
@@ -1877,7 +2493,7 @@
       </w:pPr>
     </w:lvl>
   </w:abstractNum>
-  <w:abstractNum w:abstractNumId="5" w15:restartNumberingAfterBreak="0">
+  <w:abstractNum w:abstractNumId="7" w15:restartNumberingAfterBreak="0">
     <w:nsid w:val="4AA43B91"/>
     <w:multiLevelType w:val="hybridMultilevel"/>
     <w:tmpl w:val="CE5AE2FE"/>
@@ -1966,7 +2582,7 @@
       </w:pPr>
     </w:lvl>
   </w:abstractNum>
-  <w:abstractNum w:abstractNumId="6" w15:restartNumberingAfterBreak="0">
+  <w:abstractNum w:abstractNumId="8" w15:restartNumberingAfterBreak="0">
     <w:nsid w:val="50FA5806"/>
     <w:multiLevelType w:val="hybridMultilevel"/>
     <w:tmpl w:val="960CD890"/>
@@ -2055,7 +2671,7 @@
       </w:pPr>
     </w:lvl>
   </w:abstractNum>
-  <w:abstractNum w:abstractNumId="7" w15:restartNumberingAfterBreak="0">
+  <w:abstractNum w:abstractNumId="9" w15:restartNumberingAfterBreak="0">
     <w:nsid w:val="54575009"/>
     <w:multiLevelType w:val="hybridMultilevel"/>
     <w:tmpl w:val="D792AC9A"/>
@@ -2144,7 +2760,7 @@
       </w:pPr>
     </w:lvl>
   </w:abstractNum>
-  <w:abstractNum w:abstractNumId="8" w15:restartNumberingAfterBreak="0">
+  <w:abstractNum w:abstractNumId="10" w15:restartNumberingAfterBreak="0">
     <w:nsid w:val="67A57695"/>
     <w:multiLevelType w:val="hybridMultilevel"/>
     <w:tmpl w:val="18389EEE"/>
@@ -2230,7 +2846,7 @@
       </w:pPr>
     </w:lvl>
   </w:abstractNum>
-  <w:abstractNum w:abstractNumId="9" w15:restartNumberingAfterBreak="0">
+  <w:abstractNum w:abstractNumId="11" w15:restartNumberingAfterBreak="0">
     <w:nsid w:val="7FA93C56"/>
     <w:multiLevelType w:val="hybridMultilevel"/>
     <w:tmpl w:val="FA86A444"/>
@@ -2344,22 +2960,22 @@
     </w:lvl>
   </w:abstractNum>
   <w:num w:numId="1">
-    <w:abstractNumId w:val="7"/>
+    <w:abstractNumId w:val="9"/>
   </w:num>
   <w:num w:numId="2">
     <w:abstractNumId w:val="3"/>
   </w:num>
   <w:num w:numId="3">
+    <w:abstractNumId w:val="8"/>
+  </w:num>
+  <w:num w:numId="4">
     <w:abstractNumId w:val="6"/>
   </w:num>
-  <w:num w:numId="4">
-    <w:abstractNumId w:val="4"/>
-  </w:num>
   <w:num w:numId="5">
-    <w:abstractNumId w:val="8"/>
+    <w:abstractNumId w:val="10"/>
   </w:num>
   <w:num w:numId="6">
-    <w:abstractNumId w:val="5"/>
+    <w:abstractNumId w:val="7"/>
   </w:num>
   <w:num w:numId="7">
     <w:abstractNumId w:val="2"/>
@@ -2371,7 +2987,13 @@
     <w:abstractNumId w:val="0"/>
   </w:num>
   <w:num w:numId="10">
-    <w:abstractNumId w:val="9"/>
+    <w:abstractNumId w:val="11"/>
+  </w:num>
+  <w:num w:numId="11">
+    <w:abstractNumId w:val="4"/>
+  </w:num>
+  <w:num w:numId="12">
+    <w:abstractNumId w:val="5"/>
   </w:num>
 </w:numbering>
 </file>

</xml_diff>